<commit_message>
Formatting and checking SRS document grammars
</commit_message>
<xml_diff>
--- a/document/srs-document.docx
+++ b/document/srs-document.docx
@@ -1119,47 +1119,31 @@
               </wp:anchor>
             </w:drawing>
           </mc:Choice>
-          <mc:Fallback xmlns:dgm="http://schemas.openxmlformats.org/drawingml/2006/diagram" xmlns:lc="http://schemas.openxmlformats.org/drawingml/2006/lockedCanvas" xmlns:c="http://schemas.openxmlformats.org/drawingml/2006/chart" xmlns:pic="http://schemas.openxmlformats.org/drawingml/2006/picture" xmlns:a="http://schemas.openxmlformats.org/drawingml/2006/main" xmlns:sl="http://schemas.openxmlformats.org/schemaLibrary/2006/main">
-            <w:drawing>
-              <wp:anchor allowOverlap="1" behindDoc="0" distB="0" distT="0" distL="0" distR="0" hidden="0" layoutInCell="1" locked="0" relativeHeight="0" simplePos="0">
-                <wp:simplePos x="0" y="0"/>
-                <wp:positionH relativeFrom="column">
-                  <wp:posOffset>1930400</wp:posOffset>
-                </wp:positionH>
-                <wp:positionV relativeFrom="paragraph">
-                  <wp:posOffset>139700</wp:posOffset>
-                </wp:positionV>
-                <wp:extent cx="2225040" cy="19050"/>
-                <wp:effectExtent b="0" l="0" r="0" t="0"/>
-                <wp:wrapTopAndBottom distB="0" distT="0"/>
-                <wp:docPr id="1" name="image1.png"/>
-                <a:graphic>
-                  <a:graphicData uri="http://schemas.openxmlformats.org/drawingml/2006/picture">
-                    <pic:pic>
-                      <pic:nvPicPr>
-                        <pic:cNvPr id="0" name="image1.png"/>
-                        <pic:cNvPicPr preferRelativeResize="0"/>
-                      </pic:nvPicPr>
-                      <pic:blipFill>
-                        <a:blip r:embed="rId7"/>
-                        <a:srcRect/>
-                        <a:stretch>
-                          <a:fillRect/>
-                        </a:stretch>
-                      </pic:blipFill>
-                      <pic:spPr>
-                        <a:xfrm>
-                          <a:off x="0" y="0"/>
-                          <a:ext cx="2225040" cy="19050"/>
-                        </a:xfrm>
-                        <a:prstGeom prst="rect"/>
-                        <a:ln/>
-                      </pic:spPr>
-                    </pic:pic>
-                  </a:graphicData>
-                </a:graphic>
-              </wp:anchor>
-            </w:drawing>
+          <mc:Fallback>
+            <w:pict>
+              <v:group w14:anchorId="314DDA7C" id="Group 1" o:spid="_x0000_s1026" style="position:absolute;margin-left:152pt;margin-top:11pt;width:175.2pt;height:1.5pt;z-index:251659264;mso-wrap-distance-left:0;mso-wrap-distance-right:0" coordorigin="42328,37698" coordsize="22250,190" o:gfxdata="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">
+                <v:group id="Group 3" o:spid="_x0000_s1027" style="position:absolute;left:42328;top:37698;width:22250;height:190" coordorigin="4764,226" coordsize="3504,30" o:gfxdata="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">
+                  <v:rect id="Rectangle 4" o:spid="_x0000_s1028" style="position:absolute;left:4765;top:227;width:3500;height:25;visibility:visible;mso-wrap-style:square;v-text-anchor:middle" o:gfxdata="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" filled="f" stroked="f">
+                    <v:textbox inset="2.53958mm,2.53958mm,2.53958mm,2.53958mm">
+                      <w:txbxContent>
+                        <w:p>
+                          <w:pPr>
+                            <w:textDirection w:val="btLr"/>
+                          </w:pPr>
+                        </w:p>
+                      </w:txbxContent>
+                    </v:textbox>
+                  </v:rect>
+                  <v:shape id="Freeform 5" o:spid="_x0000_s1029" style="position:absolute;left:4764;top:226;width:3504;height:30;visibility:visible;mso-wrap-style:square;v-text-anchor:middle" coordsize="3504,30" o:gfxdata="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" path="m3503,1r-1,l3502,,,,,29r3502,l3502,5r1,l3503,1xe" fillcolor="#a0a0a0" stroked="f">
+                    <v:path arrowok="t" o:extrusionok="f"/>
+                  </v:shape>
+                  <v:shape id="Freeform 6" o:spid="_x0000_s1030" style="position:absolute;left:4766;top:232;width:3502;height:24;visibility:visible;mso-wrap-style:square;v-text-anchor:middle" coordsize="3502,24" o:gfxdata="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" path="m3502,r-5,l3497,22,,22r,2l3497,24r5,l3502,22r,-22xe" fillcolor="#e2e2e2" stroked="f">
+                    <v:path arrowok="t" o:extrusionok="f"/>
+                  </v:shape>
+                </v:group>
+                <w10:wrap type="topAndBottom"/>
+              </v:group>
+            </w:pict>
           </mc:Fallback>
         </mc:AlternateContent>
       </w:r>
@@ -1625,7 +1609,7 @@
         </w:rPr>
         <w:t xml:space="preserve">Dashboard là báo cáo tiến độ dưới dạng </w:t>
       </w:r>
-      <w:hyperlink r:id="rId8">
+      <w:hyperlink r:id="rId7">
         <w:r>
           <w:rPr>
             <w:color w:val="1B1B1B"/>
@@ -2877,7 +2861,23 @@
           <w:sz w:val="26"/>
           <w:szCs w:val="26"/>
         </w:rPr>
-        <w:t>- Liên kết giữ hệ thống và người dùng phải sử dụng HTTPS</w:t>
+        <w:t xml:space="preserve">- Liên kết </w:t>
+      </w:r>
+      <w:r>
+        <w:rPr>
+          <w:color w:val="1B1B1B"/>
+          <w:sz w:val="26"/>
+          <w:szCs w:val="26"/>
+        </w:rPr>
+        <w:t>giữa</w:t>
+      </w:r>
+      <w:r>
+        <w:rPr>
+          <w:color w:val="1B1B1B"/>
+          <w:sz w:val="26"/>
+          <w:szCs w:val="26"/>
+        </w:rPr>
+        <w:t xml:space="preserve"> hệ thống và người dùng phải sử dụng HTTPS</w:t>
       </w:r>
     </w:p>
     <w:p>
@@ -4009,7 +4009,7 @@
   <w:docDefaults>
     <w:rPrDefault>
       <w:rPr>
-        <w:rFonts w:ascii="Times New Roman" w:eastAsia="Times New Roman" w:hAnsi="Times New Roman" w:cs="Times New Roman"/>
+        <w:rFonts w:ascii="Times New Roman" w:eastAsia="SimSun" w:hAnsi="Times New Roman" w:cs="Times New Roman"/>
         <w:sz w:val="22"/>
         <w:szCs w:val="22"/>
         <w:lang w:val="vi" w:eastAsia="ko-KR" w:bidi="ar-SA"/>
@@ -4127,6 +4127,7 @@
     <w:lsdException w:name="HTML Sample" w:semiHidden="1" w:unhideWhenUsed="1"/>
     <w:lsdException w:name="HTML Typewriter" w:semiHidden="1" w:unhideWhenUsed="1"/>
     <w:lsdException w:name="HTML Variable" w:semiHidden="1" w:unhideWhenUsed="1"/>
+    <w:lsdException w:name="Normal Table" w:semiHidden="1" w:unhideWhenUsed="1"/>
     <w:lsdException w:name="annotation subject" w:semiHidden="1" w:unhideWhenUsed="1"/>
     <w:lsdException w:name="No List" w:semiHidden="1" w:unhideWhenUsed="1"/>
     <w:lsdException w:name="Outline List 1" w:semiHidden="1" w:unhideWhenUsed="1"/>
@@ -4169,8 +4170,11 @@
     <w:lsdException w:name="Table Contemporary" w:semiHidden="1" w:unhideWhenUsed="1"/>
     <w:lsdException w:name="Table Elegant" w:semiHidden="1" w:unhideWhenUsed="1"/>
     <w:lsdException w:name="Table Professional" w:semiHidden="1" w:unhideWhenUsed="1"/>
+    <w:lsdException w:name="Table Subtle 1" w:semiHidden="1" w:unhideWhenUsed="1"/>
     <w:lsdException w:name="Table Subtle 2" w:semiHidden="1" w:unhideWhenUsed="1"/>
     <w:lsdException w:name="Table Web 1" w:semiHidden="1" w:unhideWhenUsed="1"/>
+    <w:lsdException w:name="Table Web 2" w:semiHidden="1" w:unhideWhenUsed="1"/>
+    <w:lsdException w:name="Table Web 3" w:semiHidden="1" w:unhideWhenUsed="1"/>
     <w:lsdException w:name="Balloon Text" w:semiHidden="1" w:unhideWhenUsed="1"/>
     <w:lsdException w:name="Table Grid" w:uiPriority="39"/>
     <w:lsdException w:name="Table Theme" w:semiHidden="1" w:unhideWhenUsed="1"/>

</xml_diff>